<commit_message>
test: replace parameterized test with individual tests for Bug #52 scenarios
Implement specific JUnit tests for various boolean combinations to verify Bug #52.
Tests include empty context, repeat once, and repeat twice with different boolean sequences.
</commit_message>
<xml_diff>
--- a/test/sources/#52.docx
+++ b/test/sources/#52.docx
@@ -9,6 +9,7 @@
       </w:r>
     </w:p>
     <w:p>
+      <w:commentRangeStart w:id="1"/>
       <w:r>
         <w:t>Hello</w:t>
       </w:r>
@@ -20,6 +21,13 @@
       </w:r>
       <w:r>
         <w:t>World!</w:t>
+      </w:r>
+      <w:commentRangeEnd w:id="1"/>
+      <w:r>
+        <w:rPr>
+          <w:rStyle w:val="Marquedecommentaire"/>
+        </w:rPr>
+        <w:commentReference w:id="1"/>
       </w:r>
     </w:p>
     <w:p>
@@ -46,6 +54,22 @@
 
 <file path=word/comments.xml><?xml version="1.0" encoding="utf-8"?>
 <w:comments xmlns:wpc="http://schemas.microsoft.com/office/word/2010/wordprocessingCanvas" xmlns:cx="http://schemas.microsoft.com/office/drawing/2014/chartex" xmlns:cx1="http://schemas.microsoft.com/office/drawing/2015/9/8/chartex" xmlns:cx2="http://schemas.microsoft.com/office/drawing/2015/10/21/chartex" xmlns:cx3="http://schemas.microsoft.com/office/drawing/2016/5/9/chartex" xmlns:cx4="http://schemas.microsoft.com/office/drawing/2016/5/10/chartex" xmlns:cx5="http://schemas.microsoft.com/office/drawing/2016/5/11/chartex" xmlns:cx6="http://schemas.microsoft.com/office/drawing/2016/5/12/chartex" xmlns:cx7="http://schemas.microsoft.com/office/drawing/2016/5/13/chartex" xmlns:cx8="http://schemas.microsoft.com/office/drawing/2016/5/14/chartex" xmlns:mc="http://schemas.openxmlformats.org/markup-compatibility/2006" xmlns:aink="http://schemas.microsoft.com/office/drawing/2016/ink" xmlns:am3d="http://schemas.microsoft.com/office/drawing/2017/model3d" xmlns:o="urn:schemas-microsoft-com:office:office" xmlns:oel="http://schemas.microsoft.com/office/2019/extlst" xmlns:r="http://schemas.openxmlformats.org/officeDocument/2006/relationships" xmlns:m="http://schemas.openxmlformats.org/officeDocument/2006/math" xmlns:v="urn:schemas-microsoft-com:vml" xmlns:wp14="http://schemas.microsoft.com/office/word/2010/wordprocessingDrawing" xmlns:wp="http://schemas.openxmlformats.org/drawingml/2006/wordprocessingDrawing" xmlns:w10="urn:schemas-microsoft-com:office:word" xmlns:w="http://schemas.openxmlformats.org/wordprocessingml/2006/main" xmlns:w14="http://schemas.microsoft.com/office/word/2010/wordml" xmlns:w15="http://schemas.microsoft.com/office/word/2012/wordml" xmlns:w16cex="http://schemas.microsoft.com/office/word/2018/wordml/cex" xmlns:w16cid="http://schemas.microsoft.com/office/word/2016/wordml/cid" xmlns:w16="http://schemas.microsoft.com/office/word/2018/wordml" xmlns:w16du="http://schemas.microsoft.com/office/word/2023/wordml/word16du" xmlns:w16sdtdh="http://schemas.microsoft.com/office/word/2020/wordml/sdtdatahash" xmlns:w16se="http://schemas.microsoft.com/office/word/2015/wordml/symex" xmlns:wpg="http://schemas.microsoft.com/office/word/2010/wordprocessingGroup" xmlns:wpi="http://schemas.microsoft.com/office/word/2010/wordprocessingInk" xmlns:wne="http://schemas.microsoft.com/office/word/2006/wordml" xmlns:wps="http://schemas.microsoft.com/office/word/2010/wordprocessingShape" mc:Ignorable="w14 w15 w16se w16cid w16 w16cex w16sdtdh w16du wp14">
+  <w:comment w:id="1" w:author="Joseph Verron" w:date="2024-08-10T11:29:00Z" w:initials="JV">
+    <w:p>
+      <w:pPr>
+        <w:pStyle w:val="Commentaire"/>
+      </w:pPr>
+      <w:r>
+        <w:rPr>
+          <w:rStyle w:val="Marquedecommentaire"/>
+        </w:rPr>
+        <w:annotationRef/>
+      </w:r>
+      <w:r>
+        <w:t>displayParagraphIf(condition)</w:t>
+      </w:r>
+    </w:p>
+  </w:comment>
   <w:comment w:id="0" w:author="Joseph Verron" w:date="2024-05-23T00:32:00Z" w:initials="JV">
     <w:p>
       <w:pPr>
@@ -67,24 +91,23 @@
 
 <file path=word/commentsExtended.xml><?xml version="1.0" encoding="utf-8"?>
 <w15:commentsEx xmlns:wpc="http://schemas.microsoft.com/office/word/2010/wordprocessingCanvas" xmlns:cx="http://schemas.microsoft.com/office/drawing/2014/chartex" xmlns:cx1="http://schemas.microsoft.com/office/drawing/2015/9/8/chartex" xmlns:cx2="http://schemas.microsoft.com/office/drawing/2015/10/21/chartex" xmlns:cx3="http://schemas.microsoft.com/office/drawing/2016/5/9/chartex" xmlns:cx4="http://schemas.microsoft.com/office/drawing/2016/5/10/chartex" xmlns:cx5="http://schemas.microsoft.com/office/drawing/2016/5/11/chartex" xmlns:cx6="http://schemas.microsoft.com/office/drawing/2016/5/12/chartex" xmlns:cx7="http://schemas.microsoft.com/office/drawing/2016/5/13/chartex" xmlns:cx8="http://schemas.microsoft.com/office/drawing/2016/5/14/chartex" xmlns:mc="http://schemas.openxmlformats.org/markup-compatibility/2006" xmlns:aink="http://schemas.microsoft.com/office/drawing/2016/ink" xmlns:am3d="http://schemas.microsoft.com/office/drawing/2017/model3d" xmlns:o="urn:schemas-microsoft-com:office:office" xmlns:oel="http://schemas.microsoft.com/office/2019/extlst" xmlns:r="http://schemas.openxmlformats.org/officeDocument/2006/relationships" xmlns:m="http://schemas.openxmlformats.org/officeDocument/2006/math" xmlns:v="urn:schemas-microsoft-com:vml" xmlns:wp14="http://schemas.microsoft.com/office/word/2010/wordprocessingDrawing" xmlns:wp="http://schemas.openxmlformats.org/drawingml/2006/wordprocessingDrawing" xmlns:w10="urn:schemas-microsoft-com:office:word" xmlns:w="http://schemas.openxmlformats.org/wordprocessingml/2006/main" xmlns:w14="http://schemas.microsoft.com/office/word/2010/wordml" xmlns:w15="http://schemas.microsoft.com/office/word/2012/wordml" xmlns:w16cex="http://schemas.microsoft.com/office/word/2018/wordml/cex" xmlns:w16cid="http://schemas.microsoft.com/office/word/2016/wordml/cid" xmlns:w16="http://schemas.microsoft.com/office/word/2018/wordml" xmlns:w16du="http://schemas.microsoft.com/office/word/2023/wordml/word16du" xmlns:w16sdtdh="http://schemas.microsoft.com/office/word/2020/wordml/sdtdatahash" xmlns:w16se="http://schemas.microsoft.com/office/word/2015/wordml/symex" xmlns:wpg="http://schemas.microsoft.com/office/word/2010/wordprocessingGroup" xmlns:wpi="http://schemas.microsoft.com/office/word/2010/wordprocessingInk" xmlns:wne="http://schemas.microsoft.com/office/word/2006/wordml" xmlns:wps="http://schemas.microsoft.com/office/word/2010/wordprocessingShape" mc:Ignorable="w14 w15 w16se w16cid w16 w16cex w16sdtdh w16du wp14">
+  <w15:commentEx w15:paraId="559C9A62" w15:done="0"/>
   <w15:commentEx w15:paraId="343948EC" w15:done="0"/>
 </w15:commentsEx>
 </file>
 
 <file path=word/commentsExtensible.xml><?xml version="1.0" encoding="utf-8"?>
 <w16cex:commentsExtensible xmlns:wpc="http://schemas.microsoft.com/office/word/2010/wordprocessingCanvas" xmlns:cx="http://schemas.microsoft.com/office/drawing/2014/chartex" xmlns:cx1="http://schemas.microsoft.com/office/drawing/2015/9/8/chartex" xmlns:cx2="http://schemas.microsoft.com/office/drawing/2015/10/21/chartex" xmlns:cx3="http://schemas.microsoft.com/office/drawing/2016/5/9/chartex" xmlns:cx4="http://schemas.microsoft.com/office/drawing/2016/5/10/chartex" xmlns:cx5="http://schemas.microsoft.com/office/drawing/2016/5/11/chartex" xmlns:cx6="http://schemas.microsoft.com/office/drawing/2016/5/12/chartex" xmlns:cx7="http://schemas.microsoft.com/office/drawing/2016/5/13/chartex" xmlns:cx8="http://schemas.microsoft.com/office/drawing/2016/5/14/chartex" xmlns:cr="http://schemas.microsoft.com/office/comments/2020/reactions" xmlns:mc="http://schemas.openxmlformats.org/markup-compatibility/2006" xmlns:aink="http://schemas.microsoft.com/office/drawing/2016/ink" xmlns:am3d="http://schemas.microsoft.com/office/drawing/2017/model3d" xmlns:o="urn:schemas-microsoft-com:office:office" xmlns:oel="http://schemas.microsoft.com/office/2019/extlst" xmlns:r="http://schemas.openxmlformats.org/officeDocument/2006/relationships" xmlns:m="http://schemas.openxmlformats.org/officeDocument/2006/math" xmlns:v="urn:schemas-microsoft-com:vml" xmlns:wp14="http://schemas.microsoft.com/office/word/2010/wordprocessingDrawing" xmlns:wp="http://schemas.openxmlformats.org/drawingml/2006/wordprocessingDrawing" xmlns:w10="urn:schemas-microsoft-com:office:word" xmlns:w="http://schemas.openxmlformats.org/wordprocessingml/2006/main" xmlns:w14="http://schemas.microsoft.com/office/word/2010/wordml" xmlns:w15="http://schemas.microsoft.com/office/word/2012/wordml" xmlns:w16cex="http://schemas.microsoft.com/office/word/2018/wordml/cex" xmlns:w16cid="http://schemas.microsoft.com/office/word/2016/wordml/cid" xmlns:w16="http://schemas.microsoft.com/office/word/2018/wordml" xmlns:w16du="http://schemas.microsoft.com/office/word/2023/wordml/word16du" xmlns:w16sdtdh="http://schemas.microsoft.com/office/word/2020/wordml/sdtdatahash" xmlns:w16se="http://schemas.microsoft.com/office/word/2015/wordml/symex" xmlns:wpg="http://schemas.microsoft.com/office/word/2010/wordprocessingGroup" xmlns:wpi="http://schemas.microsoft.com/office/word/2010/wordprocessingInk" xmlns:wne="http://schemas.microsoft.com/office/word/2006/wordml" xmlns:wps="http://schemas.microsoft.com/office/word/2010/wordprocessingShape" mc:Ignorable="w14 w15 w16se w16cid w16 w16cex w16sdtdh cr w16du wp14">
+  <w16cex:commentExtensible w16cex:durableId="30D7E777" w16cex:dateUtc="2024-08-10T03:29:00Z"/>
   <w16cex:commentExtensible w16cex:durableId="2EED3C73" w16cex:dateUtc="2024-05-22T16:32:00Z"/>
 </w16cex:commentsExtensible>
 </file>
 
 <file path=word/commentsIds.xml><?xml version="1.0" encoding="utf-8"?>
 <w16cid:commentsIds xmlns:wpc="http://schemas.microsoft.com/office/word/2010/wordprocessingCanvas" xmlns:cx="http://schemas.microsoft.com/office/drawing/2014/chartex" xmlns:cx1="http://schemas.microsoft.com/office/drawing/2015/9/8/chartex" xmlns:cx2="http://schemas.microsoft.com/office/drawing/2015/10/21/chartex" xmlns:cx3="http://schemas.microsoft.com/office/drawing/2016/5/9/chartex" xmlns:cx4="http://schemas.microsoft.com/office/drawing/2016/5/10/chartex" xmlns:cx5="http://schemas.microsoft.com/office/drawing/2016/5/11/chartex" xmlns:cx6="http://schemas.microsoft.com/office/drawing/2016/5/12/chartex" xmlns:cx7="http://schemas.microsoft.com/office/drawing/2016/5/13/chartex" xmlns:cx8="http://schemas.microsoft.com/office/drawing/2016/5/14/chartex" xmlns:mc="http://schemas.openxmlformats.org/markup-compatibility/2006" xmlns:aink="http://schemas.microsoft.com/office/drawing/2016/ink" xmlns:am3d="http://schemas.microsoft.com/office/drawing/2017/model3d" xmlns:o="urn:schemas-microsoft-com:office:office" xmlns:oel="http://schemas.microsoft.com/office/2019/extlst" xmlns:r="http://schemas.openxmlformats.org/officeDocument/2006/relationships" xmlns:m="http://schemas.openxmlformats.org/officeDocument/2006/math" xmlns:v="urn:schemas-microsoft-com:vml" xmlns:wp14="http://schemas.microsoft.com/office/word/2010/wordprocessingDrawing" xmlns:wp="http://schemas.openxmlformats.org/drawingml/2006/wordprocessingDrawing" xmlns:w10="urn:schemas-microsoft-com:office:word" xmlns:w="http://schemas.openxmlformats.org/wordprocessingml/2006/main" xmlns:w14="http://schemas.microsoft.com/office/word/2010/wordml" xmlns:w15="http://schemas.microsoft.com/office/word/2012/wordml" xmlns:w16cex="http://schemas.microsoft.com/office/word/2018/wordml/cex" xmlns:w16cid="http://schemas.microsoft.com/office/word/2016/wordml/cid" xmlns:w16="http://schemas.microsoft.com/office/word/2018/wordml" xmlns:w16du="http://schemas.microsoft.com/office/word/2023/wordml/word16du" xmlns:w16sdtdh="http://schemas.microsoft.com/office/word/2020/wordml/sdtdatahash" xmlns:w16se="http://schemas.microsoft.com/office/word/2015/wordml/symex" xmlns:wpg="http://schemas.microsoft.com/office/word/2010/wordprocessingGroup" xmlns:wpi="http://schemas.microsoft.com/office/word/2010/wordprocessingInk" xmlns:wne="http://schemas.microsoft.com/office/word/2006/wordml" xmlns:wps="http://schemas.microsoft.com/office/word/2010/wordprocessingShape" mc:Ignorable="w14 w15 w16se w16cid w16 w16cex w16sdtdh w16du wp14">
+  <w16cid:commentId w16cid:paraId="559C9A62" w16cid:durableId="30D7E777"/>
   <w16cid:commentId w16cid:paraId="343948EC" w16cid:durableId="2EED3C73"/>
 </w16cid:commentsIds>
-</file>
-
-<file path=word/numbering.xml><?xml version="1.0" encoding="utf-8"?>
-<w:numbering xmlns:wpc="http://schemas.microsoft.com/office/word/2010/wordprocessingCanvas" xmlns:cx="http://schemas.microsoft.com/office/drawing/2014/chartex" xmlns:cx1="http://schemas.microsoft.com/office/drawing/2015/9/8/chartex" xmlns:cx2="http://schemas.microsoft.com/office/drawing/2015/10/21/chartex" xmlns:cx3="http://schemas.microsoft.com/office/drawing/2016/5/9/chartex" xmlns:cx4="http://schemas.microsoft.com/office/drawing/2016/5/10/chartex" xmlns:cx5="http://schemas.microsoft.com/office/drawing/2016/5/11/chartex" xmlns:cx6="http://schemas.microsoft.com/office/drawing/2016/5/12/chartex" xmlns:cx7="http://schemas.microsoft.com/office/drawing/2016/5/13/chartex" xmlns:cx8="http://schemas.microsoft.com/office/drawing/2016/5/14/chartex" xmlns:mc="http://schemas.openxmlformats.org/markup-compatibility/2006" xmlns:aink="http://schemas.microsoft.com/office/drawing/2016/ink" xmlns:am3d="http://schemas.microsoft.com/office/drawing/2017/model3d" xmlns:o="urn:schemas-microsoft-com:office:office" xmlns:oel="http://schemas.microsoft.com/office/2019/extlst" xmlns:r="http://schemas.openxmlformats.org/officeDocument/2006/relationships" xmlns:m="http://schemas.openxmlformats.org/officeDocument/2006/math" xmlns:v="urn:schemas-microsoft-com:vml" xmlns:wp14="http://schemas.microsoft.com/office/word/2010/wordprocessingDrawing" xmlns:wp="http://schemas.openxmlformats.org/drawingml/2006/wordprocessingDrawing" xmlns:w10="urn:schemas-microsoft-com:office:word" xmlns:w="http://schemas.openxmlformats.org/wordprocessingml/2006/main" xmlns:w14="http://schemas.microsoft.com/office/word/2010/wordml" xmlns:w15="http://schemas.microsoft.com/office/word/2012/wordml" xmlns:w16cex="http://schemas.microsoft.com/office/word/2018/wordml/cex" xmlns:w16cid="http://schemas.microsoft.com/office/word/2016/wordml/cid" xmlns:w16="http://schemas.microsoft.com/office/word/2018/wordml" xmlns:w16du="http://schemas.microsoft.com/office/word/2023/wordml/word16du" xmlns:w16sdtdh="http://schemas.microsoft.com/office/word/2020/wordml/sdtdatahash" xmlns:w16se="http://schemas.microsoft.com/office/word/2015/wordml/symex" xmlns:wpg="http://schemas.microsoft.com/office/word/2010/wordprocessingGroup" xmlns:wpi="http://schemas.microsoft.com/office/word/2010/wordprocessingInk" xmlns:wne="http://schemas.microsoft.com/office/word/2006/wordml" xmlns:wps="http://schemas.microsoft.com/office/word/2010/wordprocessingShape" mc:Ignorable="w14 w15 w16se w16cid w16 w16cex w16sdtdh w16du wp14"/>
 </file>
 
 <file path=word/people.xml><?xml version="1.0" encoding="utf-8"?>

</xml_diff>